<commit_message>
#21 Documentatie.docx for Deliverable 3
</commit_message>
<xml_diff>
--- a/Documentatie.docx
+++ b/Documentatie.docx
@@ -2331,6 +2331,7 @@
           <w:ilvl w:val="0"/>
           <w:numId w:val="1"/>
         </w:numPr>
+        <w:jc w:val="both"/>
       </w:pPr>
       <w:r>
         <w:t>Add words in the dictionary: users should be able to create new words and add their translation.</w:t>
@@ -2343,6 +2344,7 @@
           <w:ilvl w:val="0"/>
           <w:numId w:val="1"/>
         </w:numPr>
+        <w:jc w:val="both"/>
       </w:pPr>
       <w:r>
         <w:t>Search functionality: u</w:t>
@@ -2358,6 +2360,7 @@
           <w:ilvl w:val="0"/>
           <w:numId w:val="1"/>
         </w:numPr>
+        <w:jc w:val="both"/>
       </w:pPr>
       <w:r>
         <w:t xml:space="preserve">Update words: users should be able to look for a specific word and make changes regarding its </w:t>
@@ -2375,6 +2378,7 @@
           <w:ilvl w:val="0"/>
           <w:numId w:val="1"/>
         </w:numPr>
+        <w:jc w:val="both"/>
       </w:pPr>
       <w:r>
         <w:t xml:space="preserve">Delete functionality: </w:t>
@@ -2896,6 +2900,7 @@
           <w:numId w:val="5"/>
         </w:numPr>
         <w:ind w:left="360"/>
+        <w:jc w:val="both"/>
       </w:pPr>
       <w:r>
         <w:t>Performance:</w:t>
@@ -2909,6 +2914,7 @@
           <w:numId w:val="4"/>
         </w:numPr>
         <w:ind w:left="1080"/>
+        <w:jc w:val="both"/>
       </w:pPr>
       <w:r>
         <w:t>The French Dictionary App should have low latency in response to user interactions, especially during dictionary lookup and administrative CRUD operations.</w:t>
@@ -2922,6 +2928,7 @@
           <w:numId w:val="4"/>
         </w:numPr>
         <w:ind w:left="1080"/>
+        <w:jc w:val="both"/>
       </w:pPr>
       <w:r>
         <w:t>Reason: A fast and responsive application enhances user experience, ensuring that users can quickly find information and perform tasks without experiencing delays or lags.</w:t>
@@ -2935,6 +2942,7 @@
           <w:numId w:val="5"/>
         </w:numPr>
         <w:ind w:left="360"/>
+        <w:jc w:val="both"/>
       </w:pPr>
       <w:r>
         <w:t>Securit</w:t>
@@ -2951,6 +2959,7 @@
           <w:numId w:val="4"/>
         </w:numPr>
         <w:ind w:left="1080"/>
+        <w:jc w:val="both"/>
       </w:pPr>
       <w:r>
         <w:t>User authentication and authorization mechanisms should be implemented to ensure that only authorized users, such as admins, can access administrative features.</w:t>
@@ -2964,6 +2973,7 @@
           <w:numId w:val="4"/>
         </w:numPr>
         <w:ind w:left="1080"/>
+        <w:jc w:val="both"/>
       </w:pPr>
       <w:r>
         <w:lastRenderedPageBreak/>
@@ -2978,6 +2988,7 @@
           <w:numId w:val="4"/>
         </w:numPr>
         <w:ind w:left="1080"/>
+        <w:jc w:val="both"/>
       </w:pPr>
       <w:r>
         <w:t>Reason: Security measures protect user data and prevent unauthorized access, maintaining the integrity and confidentiality of user information.</w:t>
@@ -3007,6 +3018,7 @@
           <w:ilvl w:val="0"/>
           <w:numId w:val="6"/>
         </w:numPr>
+        <w:jc w:val="both"/>
       </w:pPr>
       <w:r>
         <w:t>Programming Language and Framework:</w:t>
@@ -3019,6 +3031,7 @@
           <w:ilvl w:val="0"/>
           <w:numId w:val="4"/>
         </w:numPr>
+        <w:jc w:val="both"/>
       </w:pPr>
       <w:r>
         <w:t xml:space="preserve">The app must be developed using </w:t>
@@ -3037,6 +3050,7 @@
           <w:ilvl w:val="0"/>
           <w:numId w:val="4"/>
         </w:numPr>
+        <w:jc w:val="both"/>
       </w:pPr>
       <w:r>
         <w:t>Reason: Adherence to a predefined programming language and framework ensures consistency in development, maintenance, and support, aligning with project goals and technical guidelines.</w:t>
@@ -3045,6 +3059,7 @@
     <w:p>
       <w:pPr>
         <w:pStyle w:val="ListParagraph"/>
+        <w:jc w:val="both"/>
       </w:pPr>
     </w:p>
     <w:p>
@@ -3054,6 +3069,7 @@
           <w:ilvl w:val="0"/>
           <w:numId w:val="6"/>
         </w:numPr>
+        <w:jc w:val="both"/>
       </w:pPr>
       <w:r>
         <w:t>Database Management System:</w:t>
@@ -3066,6 +3082,7 @@
           <w:ilvl w:val="0"/>
           <w:numId w:val="7"/>
         </w:numPr>
+        <w:jc w:val="both"/>
       </w:pPr>
       <w:r>
         <w:t>The app must utilize a designated database management system (DBMS) for storing and managing word data and user information</w:t>
@@ -3089,6 +3106,7 @@
           <w:ilvl w:val="0"/>
           <w:numId w:val="7"/>
         </w:numPr>
+        <w:jc w:val="both"/>
       </w:pPr>
       <w:r>
         <w:t xml:space="preserve">Reason: </w:t>
@@ -3105,6 +3123,7 @@
     <w:p>
       <w:pPr>
         <w:pStyle w:val="ListParagraph"/>
+        <w:jc w:val="both"/>
       </w:pPr>
     </w:p>
     <w:p>
@@ -3114,6 +3133,7 @@
           <w:ilvl w:val="0"/>
           <w:numId w:val="6"/>
         </w:numPr>
+        <w:jc w:val="both"/>
       </w:pPr>
       <w:r>
         <w:t>Third-Party Libraries and APIs:</w:t>
@@ -3126,6 +3146,7 @@
           <w:ilvl w:val="0"/>
           <w:numId w:val="8"/>
         </w:numPr>
+        <w:jc w:val="both"/>
       </w:pPr>
       <w:r>
         <w:t>The app may be constrained to use specific third-party libraries, APIs, or services for certain functionalities, such as authentication</w:t>
@@ -3141,6 +3162,7 @@
           <w:ilvl w:val="0"/>
           <w:numId w:val="8"/>
         </w:numPr>
+        <w:jc w:val="both"/>
       </w:pPr>
       <w:r>
         <w:t>Reason: Integration with predefined libraries and APIs can expedite development, leverage existing functionality, and ensure consistency in user experience and feature implementation.</w:t>
@@ -3269,10 +3291,7 @@
             </w:pPr>
             <w:proofErr w:type="spellStart"/>
             <w:r>
-              <w:t>word</w:t>
-            </w:r>
-            <w:r>
-              <w:t>InFrench</w:t>
+              <w:t>wordInFrench</w:t>
             </w:r>
             <w:proofErr w:type="spellEnd"/>
             <w:r>
@@ -3335,10 +3354,7 @@
             </w:pPr>
             <w:proofErr w:type="spellStart"/>
             <w:r>
-              <w:t>word</w:t>
-            </w:r>
-            <w:r>
-              <w:t>InRomanian</w:t>
+              <w:t>wordInRomanian</w:t>
             </w:r>
             <w:proofErr w:type="spellEnd"/>
             <w:r>
@@ -3860,6 +3876,9 @@
         <w:jc w:val="center"/>
       </w:pPr>
       <w:r>
+        <w:rPr>
+          <w:noProof/>
+        </w:rPr>
         <w:drawing>
           <wp:inline distT="0" distB="0" distL="0" distR="0" wp14:anchorId="0858597C" wp14:editId="406DA8B0">
             <wp:extent cx="5410955" cy="4067743"/>
@@ -3937,6 +3956,7 @@
           <w:ilvl w:val="0"/>
           <w:numId w:val="18"/>
         </w:numPr>
+        <w:jc w:val="both"/>
       </w:pPr>
       <w:r>
         <w:rPr>
@@ -3957,6 +3977,7 @@
           <w:ilvl w:val="1"/>
           <w:numId w:val="18"/>
         </w:numPr>
+        <w:jc w:val="both"/>
       </w:pPr>
       <w:r>
         <w:t>This layer contains the controllers responsible for handling incoming HTTP requests, interpreting them, and invoking the appropriate service methods. Controllers are responsible for marshalling data between the HTTP request/response and the service layer.</w:t>
@@ -3969,6 +3990,7 @@
           <w:ilvl w:val="0"/>
           <w:numId w:val="18"/>
         </w:numPr>
+        <w:jc w:val="both"/>
       </w:pPr>
       <w:r>
         <w:rPr>
@@ -3988,6 +4010,7 @@
           <w:ilvl w:val="1"/>
           <w:numId w:val="18"/>
         </w:numPr>
+        <w:jc w:val="both"/>
       </w:pPr>
       <w:r>
         <w:t>The service layer encapsulates the business logic of the application. It contains service classes that implement use cases and orchestrate interactions between different parts of the system.</w:t>
@@ -4000,6 +4023,7 @@
           <w:ilvl w:val="0"/>
           <w:numId w:val="18"/>
         </w:numPr>
+        <w:jc w:val="both"/>
       </w:pPr>
       <w:r>
         <w:rPr>
@@ -4019,6 +4043,7 @@
           <w:ilvl w:val="1"/>
           <w:numId w:val="18"/>
         </w:numPr>
+        <w:jc w:val="both"/>
       </w:pPr>
       <w:r>
         <w:t>The repository layer is responsible for interacting with the database or any other data storage mechanism. It contains repository interfaces and classes that provide CRUD (Create, Read, Update, Delete) operations for accessing and manipulating data entities</w:t>
@@ -4034,6 +4059,7 @@
           <w:ilvl w:val="0"/>
           <w:numId w:val="18"/>
         </w:numPr>
+        <w:jc w:val="both"/>
       </w:pPr>
       <w:r>
         <w:rPr>
@@ -4053,6 +4079,7 @@
           <w:ilvl w:val="1"/>
           <w:numId w:val="18"/>
         </w:numPr>
+        <w:jc w:val="both"/>
       </w:pPr>
       <w:r>
         <w:t xml:space="preserve">The model layer represents the domain-specific entities and data structures used by the application. It includes entity classes and other domain objects that model the core concepts of </w:t>
@@ -4086,6 +4113,7 @@
         <w:rPr>
           <w:rFonts w:ascii="Times New Roman" w:eastAsia="Times New Roman" w:hAnsi="Times New Roman" w:cs="Times New Roman"/>
           <w:i/>
+          <w:noProof/>
           <w:color w:val="FF0000"/>
           <w:sz w:val="20"/>
           <w:szCs w:val="20"/>
@@ -4151,6 +4179,9 @@
         <w:jc w:val="center"/>
       </w:pPr>
       <w:r>
+        <w:rPr>
+          <w:noProof/>
+        </w:rPr>
         <w:drawing>
           <wp:inline distT="0" distB="0" distL="0" distR="0" wp14:anchorId="00D5AF66" wp14:editId="742D2B9C">
             <wp:extent cx="3927764" cy="2889714"/>
@@ -4199,6 +4230,7 @@
       </w:r>
       <w:bookmarkEnd w:id="15"/>
     </w:p>
+    <w:p/>
     <w:p>
       <w:pPr>
         <w:pStyle w:val="Heading2"/>
@@ -4209,6 +4241,7 @@
       </w:r>
       <w:bookmarkEnd w:id="16"/>
     </w:p>
+    <w:p/>
     <w:p>
       <w:pPr>
         <w:pStyle w:val="Heading3"/>
@@ -4222,147 +4255,507 @@
       </w:r>
       <w:bookmarkEnd w:id="17"/>
     </w:p>
+    <w:p/>
+    <w:p>
+      <w:pPr>
+        <w:jc w:val="center"/>
+      </w:pPr>
+      <w:r>
+        <w:drawing>
+          <wp:inline distT="0" distB="0" distL="0" distR="0" wp14:anchorId="1DF8E5AC" wp14:editId="3D78C0DC">
+            <wp:extent cx="4809326" cy="3643746"/>
+            <wp:effectExtent l="0" t="0" r="0" b="0"/>
+            <wp:docPr id="816648580" name="Picture 1" descr="A screen shot of a computer&#10;&#10;Description automatically generated"/>
+            <wp:cNvGraphicFramePr>
+              <a:graphicFrameLocks xmlns:a="http://schemas.openxmlformats.org/drawingml/2006/main" noChangeAspect="1"/>
+            </wp:cNvGraphicFramePr>
+            <a:graphic xmlns:a="http://schemas.openxmlformats.org/drawingml/2006/main">
+              <a:graphicData uri="http://schemas.openxmlformats.org/drawingml/2006/picture">
+                <pic:pic xmlns:pic="http://schemas.openxmlformats.org/drawingml/2006/picture">
+                  <pic:nvPicPr>
+                    <pic:cNvPr id="816648580" name="Picture 1" descr="A screen shot of a computer&#10;&#10;Description automatically generated"/>
+                    <pic:cNvPicPr/>
+                  </pic:nvPicPr>
+                  <pic:blipFill>
+                    <a:blip r:embed="rId16"/>
+                    <a:stretch>
+                      <a:fillRect/>
+                    </a:stretch>
+                  </pic:blipFill>
+                  <pic:spPr>
+                    <a:xfrm>
+                      <a:off x="0" y="0"/>
+                      <a:ext cx="4841293" cy="3667966"/>
+                    </a:xfrm>
+                    <a:prstGeom prst="rect">
+                      <a:avLst/>
+                    </a:prstGeom>
+                  </pic:spPr>
+                </pic:pic>
+              </a:graphicData>
+            </a:graphic>
+          </wp:inline>
+        </w:drawing>
+      </w:r>
+    </w:p>
+    <w:p/>
+    <w:p/>
+    <w:p/>
+    <w:p/>
+    <w:p>
+      <w:pPr>
+        <w:jc w:val="center"/>
+      </w:pPr>
+      <w:r>
+        <w:drawing>
+          <wp:inline distT="0" distB="0" distL="0" distR="0" wp14:anchorId="4F8B0970" wp14:editId="61330DF6">
+            <wp:extent cx="4614718" cy="2667000"/>
+            <wp:effectExtent l="0" t="0" r="0" b="0"/>
+            <wp:docPr id="1774953067" name="Picture 1" descr="A screen shot of a computer&#10;&#10;Description automatically generated"/>
+            <wp:cNvGraphicFramePr>
+              <a:graphicFrameLocks xmlns:a="http://schemas.openxmlformats.org/drawingml/2006/main" noChangeAspect="1"/>
+            </wp:cNvGraphicFramePr>
+            <a:graphic xmlns:a="http://schemas.openxmlformats.org/drawingml/2006/main">
+              <a:graphicData uri="http://schemas.openxmlformats.org/drawingml/2006/picture">
+                <pic:pic xmlns:pic="http://schemas.openxmlformats.org/drawingml/2006/picture">
+                  <pic:nvPicPr>
+                    <pic:cNvPr id="1774953067" name="Picture 1" descr="A screen shot of a computer&#10;&#10;Description automatically generated"/>
+                    <pic:cNvPicPr/>
+                  </pic:nvPicPr>
+                  <pic:blipFill>
+                    <a:blip r:embed="rId17"/>
+                    <a:stretch>
+                      <a:fillRect/>
+                    </a:stretch>
+                  </pic:blipFill>
+                  <pic:spPr>
+                    <a:xfrm>
+                      <a:off x="0" y="0"/>
+                      <a:ext cx="4628989" cy="2675247"/>
+                    </a:xfrm>
+                    <a:prstGeom prst="rect">
+                      <a:avLst/>
+                    </a:prstGeom>
+                  </pic:spPr>
+                </pic:pic>
+              </a:graphicData>
+            </a:graphic>
+          </wp:inline>
+        </w:drawing>
+      </w:r>
+    </w:p>
+    <w:p/>
+    <w:p/>
+    <w:p>
+      <w:pPr>
+        <w:pStyle w:val="Heading3"/>
+      </w:pPr>
+      <w:bookmarkStart w:id="18" w:name="_Toc64843149"/>
+      <w:r>
+        <w:t>Class Diagram</w:t>
+      </w:r>
+      <w:bookmarkEnd w:id="18"/>
+    </w:p>
     <w:p>
       <w:pPr>
         <w:pStyle w:val="InfoBlue"/>
+        <w:ind w:left="0"/>
+      </w:pPr>
+    </w:p>
+    <w:p>
+      <w:pPr>
+        <w:pStyle w:val="BodyText"/>
+        <w:jc w:val="center"/>
+      </w:pPr>
+      <w:r>
+        <w:drawing>
+          <wp:inline distT="0" distB="0" distL="0" distR="0" wp14:anchorId="2DC2312C" wp14:editId="3CE64389">
+            <wp:extent cx="4450080" cy="4101770"/>
+            <wp:effectExtent l="0" t="0" r="7620" b="0"/>
+            <wp:docPr id="655853115" name="Picture 1" descr="A screenshot of a computer program&#10;&#10;Description automatically generated"/>
+            <wp:cNvGraphicFramePr>
+              <a:graphicFrameLocks xmlns:a="http://schemas.openxmlformats.org/drawingml/2006/main" noChangeAspect="1"/>
+            </wp:cNvGraphicFramePr>
+            <a:graphic xmlns:a="http://schemas.openxmlformats.org/drawingml/2006/main">
+              <a:graphicData uri="http://schemas.openxmlformats.org/drawingml/2006/picture">
+                <pic:pic xmlns:pic="http://schemas.openxmlformats.org/drawingml/2006/picture">
+                  <pic:nvPicPr>
+                    <pic:cNvPr id="655853115" name="Picture 1" descr="A screenshot of a computer program&#10;&#10;Description automatically generated"/>
+                    <pic:cNvPicPr/>
+                  </pic:nvPicPr>
+                  <pic:blipFill>
+                    <a:blip r:embed="rId18"/>
+                    <a:stretch>
+                      <a:fillRect/>
+                    </a:stretch>
+                  </pic:blipFill>
+                  <pic:spPr>
+                    <a:xfrm>
+                      <a:off x="0" y="0"/>
+                      <a:ext cx="4454083" cy="4105459"/>
+                    </a:xfrm>
+                    <a:prstGeom prst="rect">
+                      <a:avLst/>
+                    </a:prstGeom>
+                  </pic:spPr>
+                </pic:pic>
+              </a:graphicData>
+            </a:graphic>
+          </wp:inline>
+        </w:drawing>
+      </w:r>
+    </w:p>
+    <w:p/>
+    <w:p>
+      <w:pPr>
+        <w:pStyle w:val="Heading2"/>
+      </w:pPr>
+      <w:bookmarkStart w:id="19" w:name="_Toc64843150"/>
+      <w:r>
+        <w:t>Data Model</w:t>
+      </w:r>
+      <w:bookmarkEnd w:id="19"/>
+    </w:p>
+    <w:p/>
+    <w:p>
+      <w:pPr>
+        <w:jc w:val="center"/>
+      </w:pPr>
+      <w:r>
+        <w:drawing>
+          <wp:inline distT="0" distB="0" distL="0" distR="0" wp14:anchorId="3B1C17E2" wp14:editId="25673BA0">
+            <wp:extent cx="3832860" cy="3069688"/>
+            <wp:effectExtent l="0" t="0" r="0" b="0"/>
+            <wp:docPr id="978448826" name="Picture 1" descr="A screenshot of a computer program&#10;&#10;Description automatically generated"/>
+            <wp:cNvGraphicFramePr>
+              <a:graphicFrameLocks xmlns:a="http://schemas.openxmlformats.org/drawingml/2006/main" noChangeAspect="1"/>
+            </wp:cNvGraphicFramePr>
+            <a:graphic xmlns:a="http://schemas.openxmlformats.org/drawingml/2006/main">
+              <a:graphicData uri="http://schemas.openxmlformats.org/drawingml/2006/picture">
+                <pic:pic xmlns:pic="http://schemas.openxmlformats.org/drawingml/2006/picture">
+                  <pic:nvPicPr>
+                    <pic:cNvPr id="978448826" name="Picture 1" descr="A screenshot of a computer program&#10;&#10;Description automatically generated"/>
+                    <pic:cNvPicPr/>
+                  </pic:nvPicPr>
+                  <pic:blipFill>
+                    <a:blip r:embed="rId19"/>
+                    <a:stretch>
+                      <a:fillRect/>
+                    </a:stretch>
+                  </pic:blipFill>
+                  <pic:spPr>
+                    <a:xfrm>
+                      <a:off x="0" y="0"/>
+                      <a:ext cx="3838815" cy="3074457"/>
+                    </a:xfrm>
+                    <a:prstGeom prst="rect">
+                      <a:avLst/>
+                    </a:prstGeom>
+                  </pic:spPr>
+                </pic:pic>
+              </a:graphicData>
+            </a:graphic>
+          </wp:inline>
+        </w:drawing>
+      </w:r>
+    </w:p>
+    <w:p>
+      <w:pPr>
+        <w:pStyle w:val="BodyText"/>
+      </w:pPr>
+    </w:p>
+    <w:p>
+      <w:pPr>
+        <w:pStyle w:val="Heading1"/>
+      </w:pPr>
+      <w:bookmarkStart w:id="20" w:name="_Toc64843151"/>
+      <w:r>
+        <w:lastRenderedPageBreak/>
+        <w:t>System Testing</w:t>
+      </w:r>
+      <w:bookmarkEnd w:id="20"/>
+    </w:p>
+    <w:p>
+      <w:pPr>
+        <w:pStyle w:val="InfoBlue"/>
+      </w:pPr>
+      <w:r>
+        <w:t>[</w:t>
+      </w:r>
+      <w:r>
+        <w:t>Describe the testing methides and some test cases</w:t>
+      </w:r>
+      <w:r>
+        <w:t>.]</w:t>
+      </w:r>
+    </w:p>
+    <w:p/>
+    <w:p>
+      <w:pPr>
+        <w:pStyle w:val="Heading1"/>
+      </w:pPr>
+      <w:bookmarkStart w:id="21" w:name="_Toc64843152"/>
+      <w:r>
+        <w:t>Future Improvements</w:t>
+      </w:r>
+      <w:bookmarkEnd w:id="21"/>
+    </w:p>
+    <w:p/>
+    <w:p>
+      <w:pPr>
+        <w:numPr>
+          <w:ilvl w:val="0"/>
+          <w:numId w:val="19"/>
+        </w:numPr>
+        <w:jc w:val="both"/>
+      </w:pPr>
+      <w:r>
         <w:rPr>
-          <w:i w:val="0"/>
+          <w:b/>
+          <w:bCs/>
         </w:rPr>
-      </w:pPr>
-      <w:r>
-        <w:t>[Create the interaction diagrams (1 sequence, 1 communication diagrams) for 2 relevant scenarios]</w:t>
+        <w:t>Search Functionality:</w:t>
+      </w:r>
+      <w:r>
+        <w:t xml:space="preserve"> Implement advanced search capabilities such as fuzzy search, autocomplete suggestions, and filters to help users quickly find the words they're looking for.</w:t>
+      </w:r>
+    </w:p>
+    <w:p>
+      <w:pPr>
+        <w:numPr>
+          <w:ilvl w:val="0"/>
+          <w:numId w:val="19"/>
+        </w:numPr>
+        <w:jc w:val="both"/>
+      </w:pPr>
+      <w:r>
+        <w:rPr>
+          <w:b/>
+          <w:bCs/>
+        </w:rPr>
+        <w:t>User Profiles:</w:t>
+      </w:r>
+      <w:r>
+        <w:t xml:space="preserve"> Allow users to create profiles where they can save their favorite words, track their learning progress, and customize their app experience.</w:t>
+      </w:r>
+    </w:p>
+    <w:p>
+      <w:pPr>
+        <w:numPr>
+          <w:ilvl w:val="0"/>
+          <w:numId w:val="19"/>
+        </w:numPr>
+        <w:jc w:val="both"/>
+      </w:pPr>
+      <w:r>
+        <w:rPr>
+          <w:b/>
+          <w:bCs/>
+        </w:rPr>
+        <w:t>Language Learning Tools:</w:t>
+      </w:r>
+      <w:r>
+        <w:t xml:space="preserve"> Integrate language learning tools such as flashcards, quizzes, pronunciation guides, and example sentences to help users improve their French vocabulary and comprehension.</w:t>
+      </w:r>
+    </w:p>
+    <w:p>
+      <w:pPr>
+        <w:numPr>
+          <w:ilvl w:val="0"/>
+          <w:numId w:val="19"/>
+        </w:numPr>
+        <w:jc w:val="both"/>
+      </w:pPr>
+      <w:r>
+        <w:rPr>
+          <w:b/>
+          <w:bCs/>
+        </w:rPr>
+        <w:t>Social Features:</w:t>
+      </w:r>
+      <w:r>
+        <w:t xml:space="preserve"> Add social features like user comments, ratings, and sharing functionalities to encourage community interaction, collaboration, and language exchange among users.</w:t>
       </w:r>
     </w:p>
     <w:p/>
-    <w:p>
-      <w:pPr>
-        <w:pStyle w:val="Heading3"/>
-      </w:pPr>
-      <w:bookmarkStart w:id="18" w:name="_Toc64843149"/>
-      <w:r>
-        <w:t>Class Diagram</w:t>
-      </w:r>
-      <w:bookmarkEnd w:id="18"/>
-    </w:p>
-    <w:p>
-      <w:pPr>
-        <w:pStyle w:val="InfoBlue"/>
-        <w:rPr>
-          <w:i w:val="0"/>
-        </w:rPr>
-      </w:pPr>
-      <w:r>
-        <w:t xml:space="preserve">[Create the UML class diagram; apply </w:t>
-      </w:r>
-      <w:proofErr w:type="spellStart"/>
-      <w:r>
-        <w:t>GoF</w:t>
-      </w:r>
-      <w:proofErr w:type="spellEnd"/>
-      <w:r>
-        <w:t xml:space="preserve"> patterns and motivate your choice]</w:t>
-      </w:r>
-    </w:p>
     <w:p/>
     <w:p>
       <w:pPr>
-        <w:pStyle w:val="Heading2"/>
-      </w:pPr>
-      <w:bookmarkStart w:id="19" w:name="_Toc64843150"/>
-      <w:r>
-        <w:t>Data Model</w:t>
-      </w:r>
-      <w:bookmarkEnd w:id="19"/>
-    </w:p>
-    <w:p>
-      <w:pPr>
-        <w:pStyle w:val="InfoBlue"/>
-      </w:pPr>
-      <w:r>
-        <w:t>[Create the data model for the system.]</w:t>
-      </w:r>
-    </w:p>
-    <w:p>
-      <w:pPr>
-        <w:pStyle w:val="BodyText"/>
-      </w:pPr>
-    </w:p>
-    <w:p>
-      <w:pPr>
         <w:pStyle w:val="Heading1"/>
       </w:pPr>
-      <w:bookmarkStart w:id="20" w:name="_Toc64843151"/>
-      <w:r>
-        <w:t>System Testing</w:t>
-      </w:r>
-      <w:bookmarkEnd w:id="20"/>
-    </w:p>
-    <w:p>
-      <w:pPr>
-        <w:pStyle w:val="InfoBlue"/>
-      </w:pPr>
-      <w:r>
-        <w:t>[</w:t>
-      </w:r>
-      <w:r>
-        <w:t>Describe the testing methides and some test cases</w:t>
-      </w:r>
-      <w:r>
-        <w:t>.]</w:t>
-      </w:r>
+      <w:bookmarkStart w:id="22" w:name="_Toc64843153"/>
+      <w:r>
+        <w:t>Conclusion</w:t>
+      </w:r>
+      <w:bookmarkEnd w:id="22"/>
     </w:p>
     <w:p/>
     <w:p>
       <w:pPr>
+        <w:jc w:val="both"/>
+      </w:pPr>
+      <w:r>
+        <w:t>In summary, the French-Romanian dictionary app is set to change how we learn languages. It's easy to use and helps people understand words in both languages, making communication easier and broadening our language skills.</w:t>
+      </w:r>
+    </w:p>
+    <w:p>
+      <w:pPr>
+        <w:jc w:val="both"/>
+      </w:pPr>
+    </w:p>
+    <w:p>
+      <w:pPr>
         <w:pStyle w:val="Heading1"/>
       </w:pPr>
-      <w:bookmarkStart w:id="21" w:name="_Toc64843152"/>
-      <w:r>
-        <w:t>Future Improvements</w:t>
-      </w:r>
-      <w:bookmarkEnd w:id="21"/>
-    </w:p>
-    <w:p>
-      <w:pPr>
-        <w:pStyle w:val="InfoBlue"/>
-      </w:pPr>
-      <w:r>
-        <w:t>[</w:t>
-      </w:r>
-      <w:r>
-        <w:t>Present some features that apply to the application scope.</w:t>
-      </w:r>
-      <w:r>
-        <w:t>]</w:t>
-      </w:r>
+      <w:bookmarkStart w:id="23" w:name="_Toc64843154"/>
+      <w:r>
+        <w:t>Bibliography</w:t>
+      </w:r>
+      <w:bookmarkEnd w:id="23"/>
     </w:p>
     <w:p/>
     <w:p>
-      <w:pPr>
-        <w:pStyle w:val="Heading1"/>
-      </w:pPr>
-      <w:bookmarkStart w:id="22" w:name="_Toc64843153"/>
-      <w:r>
-        <w:t>Conclusion</w:t>
-      </w:r>
-      <w:bookmarkEnd w:id="22"/>
+      <w:r>
+        <w:t>Spring:</w:t>
+      </w:r>
+    </w:p>
+    <w:p>
+      <w:pPr>
+        <w:numPr>
+          <w:ilvl w:val="0"/>
+          <w:numId w:val="20"/>
+        </w:numPr>
+      </w:pPr>
+      <w:hyperlink r:id="rId20" w:tgtFrame="_new" w:history="1">
+        <w:r>
+          <w:rPr>
+            <w:rStyle w:val="Hyperlink"/>
+          </w:rPr>
+          <w:t>Spring Framework Documentation</w:t>
+        </w:r>
+      </w:hyperlink>
+    </w:p>
+    <w:p>
+      <w:pPr>
+        <w:numPr>
+          <w:ilvl w:val="0"/>
+          <w:numId w:val="20"/>
+        </w:numPr>
+      </w:pPr>
+      <w:hyperlink r:id="rId21" w:tgtFrame="_new" w:history="1">
+        <w:r>
+          <w:rPr>
+            <w:rStyle w:val="Hyperlink"/>
+          </w:rPr>
+          <w:t>Spring Boot Guides</w:t>
+        </w:r>
+      </w:hyperlink>
+    </w:p>
+    <w:p>
+      <w:pPr>
+        <w:numPr>
+          <w:ilvl w:val="0"/>
+          <w:numId w:val="20"/>
+        </w:numPr>
+      </w:pPr>
+      <w:hyperlink r:id="rId22" w:tgtFrame="_new" w:history="1">
+        <w:r>
+          <w:rPr>
+            <w:rStyle w:val="Hyperlink"/>
+          </w:rPr>
+          <w:t>Spring Boot Reference Guide</w:t>
+        </w:r>
+      </w:hyperlink>
+    </w:p>
+    <w:p>
+      <w:pPr>
+        <w:numPr>
+          <w:ilvl w:val="0"/>
+          <w:numId w:val="20"/>
+        </w:numPr>
+      </w:pPr>
+      <w:hyperlink r:id="rId23" w:tgtFrame="_new" w:history="1">
+        <w:r>
+          <w:rPr>
+            <w:rStyle w:val="Hyperlink"/>
+          </w:rPr>
+          <w:t>Spring Boot YouTube Channel</w:t>
+        </w:r>
+      </w:hyperlink>
     </w:p>
     <w:p/>
     <w:p>
-      <w:pPr>
-        <w:pStyle w:val="Heading1"/>
-      </w:pPr>
-      <w:bookmarkStart w:id="23" w:name="_Toc64843154"/>
-      <w:r>
-        <w:t>Bibliography</w:t>
-      </w:r>
-      <w:bookmarkEnd w:id="23"/>
+      <w:r>
+        <w:t>React:</w:t>
+      </w:r>
+    </w:p>
+    <w:p>
+      <w:pPr>
+        <w:numPr>
+          <w:ilvl w:val="0"/>
+          <w:numId w:val="21"/>
+        </w:numPr>
+      </w:pPr>
+      <w:r>
+        <w:t>React Documentation</w:t>
+      </w:r>
+    </w:p>
+    <w:p>
+      <w:pPr>
+        <w:numPr>
+          <w:ilvl w:val="0"/>
+          <w:numId w:val="21"/>
+        </w:numPr>
+      </w:pPr>
+      <w:r>
+        <w:t>React Tutorial</w:t>
+      </w:r>
+    </w:p>
+    <w:p>
+      <w:pPr>
+        <w:numPr>
+          <w:ilvl w:val="0"/>
+          <w:numId w:val="21"/>
+        </w:numPr>
+      </w:pPr>
+      <w:hyperlink r:id="rId24" w:tgtFrame="_new" w:history="1">
+        <w:r>
+          <w:rPr>
+            <w:rStyle w:val="Hyperlink"/>
+          </w:rPr>
+          <w:t>React YouTube Channel</w:t>
+        </w:r>
+      </w:hyperlink>
+    </w:p>
+    <w:p>
+      <w:pPr>
+        <w:numPr>
+          <w:ilvl w:val="0"/>
+          <w:numId w:val="21"/>
+        </w:numPr>
+      </w:pPr>
+      <w:hyperlink r:id="rId25" w:tgtFrame="_new" w:history="1">
+        <w:proofErr w:type="spellStart"/>
+        <w:r>
+          <w:rPr>
+            <w:rStyle w:val="Hyperlink"/>
+          </w:rPr>
+          <w:t>Reactiflux</w:t>
+        </w:r>
+        <w:proofErr w:type="spellEnd"/>
+        <w:r>
+          <w:rPr>
+            <w:rStyle w:val="Hyperlink"/>
+          </w:rPr>
+          <w:t xml:space="preserve"> Discord Community</w:t>
+        </w:r>
+      </w:hyperlink>
     </w:p>
     <w:p/>
     <w:sectPr>
-      <w:headerReference w:type="default" r:id="rId16"/>
-      <w:footerReference w:type="even" r:id="rId17"/>
-      <w:footerReference w:type="first" r:id="rId18"/>
+      <w:headerReference w:type="default" r:id="rId26"/>
+      <w:footerReference w:type="even" r:id="rId27"/>
+      <w:footerReference w:type="first" r:id="rId28"/>
       <w:pgSz w:w="11900" w:h="16840"/>
       <w:pgMar w:top="1440" w:right="1440" w:bottom="1440" w:left="1440" w:header="708" w:footer="708" w:gutter="0"/>
       <w:cols w:space="708"/>
@@ -4778,6 +5171,232 @@
     </w:lvl>
   </w:abstractNum>
   <w:abstractNum w:abstractNumId="2" w15:restartNumberingAfterBreak="0">
+    <w:nsid w:val="0DBE689E"/>
+    <w:multiLevelType w:val="multilevel"/>
+    <w:tmpl w:val="67B635FE"/>
+    <w:lvl w:ilvl="0">
+      <w:start w:val="1"/>
+      <w:numFmt w:val="decimal"/>
+      <w:lvlText w:val="%1."/>
+      <w:lvlJc w:val="left"/>
+      <w:pPr>
+        <w:tabs>
+          <w:tab w:val="num" w:pos="720"/>
+        </w:tabs>
+        <w:ind w:left="720" w:hanging="360"/>
+      </w:pPr>
+    </w:lvl>
+    <w:lvl w:ilvl="1" w:tentative="1">
+      <w:start w:val="1"/>
+      <w:numFmt w:val="decimal"/>
+      <w:lvlText w:val="%2."/>
+      <w:lvlJc w:val="left"/>
+      <w:pPr>
+        <w:tabs>
+          <w:tab w:val="num" w:pos="1440"/>
+        </w:tabs>
+        <w:ind w:left="1440" w:hanging="360"/>
+      </w:pPr>
+    </w:lvl>
+    <w:lvl w:ilvl="2" w:tentative="1">
+      <w:start w:val="1"/>
+      <w:numFmt w:val="decimal"/>
+      <w:lvlText w:val="%3."/>
+      <w:lvlJc w:val="left"/>
+      <w:pPr>
+        <w:tabs>
+          <w:tab w:val="num" w:pos="2160"/>
+        </w:tabs>
+        <w:ind w:left="2160" w:hanging="360"/>
+      </w:pPr>
+    </w:lvl>
+    <w:lvl w:ilvl="3" w:tentative="1">
+      <w:start w:val="1"/>
+      <w:numFmt w:val="decimal"/>
+      <w:lvlText w:val="%4."/>
+      <w:lvlJc w:val="left"/>
+      <w:pPr>
+        <w:tabs>
+          <w:tab w:val="num" w:pos="2880"/>
+        </w:tabs>
+        <w:ind w:left="2880" w:hanging="360"/>
+      </w:pPr>
+    </w:lvl>
+    <w:lvl w:ilvl="4" w:tentative="1">
+      <w:start w:val="1"/>
+      <w:numFmt w:val="decimal"/>
+      <w:lvlText w:val="%5."/>
+      <w:lvlJc w:val="left"/>
+      <w:pPr>
+        <w:tabs>
+          <w:tab w:val="num" w:pos="3600"/>
+        </w:tabs>
+        <w:ind w:left="3600" w:hanging="360"/>
+      </w:pPr>
+    </w:lvl>
+    <w:lvl w:ilvl="5" w:tentative="1">
+      <w:start w:val="1"/>
+      <w:numFmt w:val="decimal"/>
+      <w:lvlText w:val="%6."/>
+      <w:lvlJc w:val="left"/>
+      <w:pPr>
+        <w:tabs>
+          <w:tab w:val="num" w:pos="4320"/>
+        </w:tabs>
+        <w:ind w:left="4320" w:hanging="360"/>
+      </w:pPr>
+    </w:lvl>
+    <w:lvl w:ilvl="6" w:tentative="1">
+      <w:start w:val="1"/>
+      <w:numFmt w:val="decimal"/>
+      <w:lvlText w:val="%7."/>
+      <w:lvlJc w:val="left"/>
+      <w:pPr>
+        <w:tabs>
+          <w:tab w:val="num" w:pos="5040"/>
+        </w:tabs>
+        <w:ind w:left="5040" w:hanging="360"/>
+      </w:pPr>
+    </w:lvl>
+    <w:lvl w:ilvl="7" w:tentative="1">
+      <w:start w:val="1"/>
+      <w:numFmt w:val="decimal"/>
+      <w:lvlText w:val="%8."/>
+      <w:lvlJc w:val="left"/>
+      <w:pPr>
+        <w:tabs>
+          <w:tab w:val="num" w:pos="5760"/>
+        </w:tabs>
+        <w:ind w:left="5760" w:hanging="360"/>
+      </w:pPr>
+    </w:lvl>
+    <w:lvl w:ilvl="8" w:tentative="1">
+      <w:start w:val="1"/>
+      <w:numFmt w:val="decimal"/>
+      <w:lvlText w:val="%9."/>
+      <w:lvlJc w:val="left"/>
+      <w:pPr>
+        <w:tabs>
+          <w:tab w:val="num" w:pos="6480"/>
+        </w:tabs>
+        <w:ind w:left="6480" w:hanging="360"/>
+      </w:pPr>
+    </w:lvl>
+  </w:abstractNum>
+  <w:abstractNum w:abstractNumId="3" w15:restartNumberingAfterBreak="0">
+    <w:nsid w:val="0E5F7781"/>
+    <w:multiLevelType w:val="multilevel"/>
+    <w:tmpl w:val="C5E68648"/>
+    <w:lvl w:ilvl="0">
+      <w:start w:val="1"/>
+      <w:numFmt w:val="decimal"/>
+      <w:lvlText w:val="%1."/>
+      <w:lvlJc w:val="left"/>
+      <w:pPr>
+        <w:tabs>
+          <w:tab w:val="num" w:pos="720"/>
+        </w:tabs>
+        <w:ind w:left="720" w:hanging="360"/>
+      </w:pPr>
+    </w:lvl>
+    <w:lvl w:ilvl="1" w:tentative="1">
+      <w:start w:val="1"/>
+      <w:numFmt w:val="decimal"/>
+      <w:lvlText w:val="%2."/>
+      <w:lvlJc w:val="left"/>
+      <w:pPr>
+        <w:tabs>
+          <w:tab w:val="num" w:pos="1440"/>
+        </w:tabs>
+        <w:ind w:left="1440" w:hanging="360"/>
+      </w:pPr>
+    </w:lvl>
+    <w:lvl w:ilvl="2" w:tentative="1">
+      <w:start w:val="1"/>
+      <w:numFmt w:val="decimal"/>
+      <w:lvlText w:val="%3."/>
+      <w:lvlJc w:val="left"/>
+      <w:pPr>
+        <w:tabs>
+          <w:tab w:val="num" w:pos="2160"/>
+        </w:tabs>
+        <w:ind w:left="2160" w:hanging="360"/>
+      </w:pPr>
+    </w:lvl>
+    <w:lvl w:ilvl="3" w:tentative="1">
+      <w:start w:val="1"/>
+      <w:numFmt w:val="decimal"/>
+      <w:lvlText w:val="%4."/>
+      <w:lvlJc w:val="left"/>
+      <w:pPr>
+        <w:tabs>
+          <w:tab w:val="num" w:pos="2880"/>
+        </w:tabs>
+        <w:ind w:left="2880" w:hanging="360"/>
+      </w:pPr>
+    </w:lvl>
+    <w:lvl w:ilvl="4" w:tentative="1">
+      <w:start w:val="1"/>
+      <w:numFmt w:val="decimal"/>
+      <w:lvlText w:val="%5."/>
+      <w:lvlJc w:val="left"/>
+      <w:pPr>
+        <w:tabs>
+          <w:tab w:val="num" w:pos="3600"/>
+        </w:tabs>
+        <w:ind w:left="3600" w:hanging="360"/>
+      </w:pPr>
+    </w:lvl>
+    <w:lvl w:ilvl="5" w:tentative="1">
+      <w:start w:val="1"/>
+      <w:numFmt w:val="decimal"/>
+      <w:lvlText w:val="%6."/>
+      <w:lvlJc w:val="left"/>
+      <w:pPr>
+        <w:tabs>
+          <w:tab w:val="num" w:pos="4320"/>
+        </w:tabs>
+        <w:ind w:left="4320" w:hanging="360"/>
+      </w:pPr>
+    </w:lvl>
+    <w:lvl w:ilvl="6" w:tentative="1">
+      <w:start w:val="1"/>
+      <w:numFmt w:val="decimal"/>
+      <w:lvlText w:val="%7."/>
+      <w:lvlJc w:val="left"/>
+      <w:pPr>
+        <w:tabs>
+          <w:tab w:val="num" w:pos="5040"/>
+        </w:tabs>
+        <w:ind w:left="5040" w:hanging="360"/>
+      </w:pPr>
+    </w:lvl>
+    <w:lvl w:ilvl="7" w:tentative="1">
+      <w:start w:val="1"/>
+      <w:numFmt w:val="decimal"/>
+      <w:lvlText w:val="%8."/>
+      <w:lvlJc w:val="left"/>
+      <w:pPr>
+        <w:tabs>
+          <w:tab w:val="num" w:pos="5760"/>
+        </w:tabs>
+        <w:ind w:left="5760" w:hanging="360"/>
+      </w:pPr>
+    </w:lvl>
+    <w:lvl w:ilvl="8" w:tentative="1">
+      <w:start w:val="1"/>
+      <w:numFmt w:val="decimal"/>
+      <w:lvlText w:val="%9."/>
+      <w:lvlJc w:val="left"/>
+      <w:pPr>
+        <w:tabs>
+          <w:tab w:val="num" w:pos="6480"/>
+        </w:tabs>
+        <w:ind w:left="6480" w:hanging="360"/>
+      </w:pPr>
+    </w:lvl>
+  </w:abstractNum>
+  <w:abstractNum w:abstractNumId="4" w15:restartNumberingAfterBreak="0">
     <w:nsid w:val="17293561"/>
     <w:multiLevelType w:val="multilevel"/>
     <w:tmpl w:val="F41EAEC4"/>
@@ -4926,7 +5545,7 @@
       </w:rPr>
     </w:lvl>
   </w:abstractNum>
-  <w:abstractNum w:abstractNumId="3" w15:restartNumberingAfterBreak="0">
+  <w:abstractNum w:abstractNumId="5" w15:restartNumberingAfterBreak="0">
     <w:nsid w:val="191567AC"/>
     <w:multiLevelType w:val="multilevel"/>
     <w:tmpl w:val="F7980908"/>
@@ -5075,7 +5694,7 @@
       </w:rPr>
     </w:lvl>
   </w:abstractNum>
-  <w:abstractNum w:abstractNumId="4" w15:restartNumberingAfterBreak="0">
+  <w:abstractNum w:abstractNumId="6" w15:restartNumberingAfterBreak="0">
     <w:nsid w:val="33894183"/>
     <w:multiLevelType w:val="hybridMultilevel"/>
     <w:tmpl w:val="0AA0F788"/>
@@ -5188,7 +5807,7 @@
       </w:rPr>
     </w:lvl>
   </w:abstractNum>
-  <w:abstractNum w:abstractNumId="5" w15:restartNumberingAfterBreak="0">
+  <w:abstractNum w:abstractNumId="7" w15:restartNumberingAfterBreak="0">
     <w:nsid w:val="386D6B89"/>
     <w:multiLevelType w:val="hybridMultilevel"/>
     <w:tmpl w:val="47E202C4"/>
@@ -5301,7 +5920,7 @@
       </w:rPr>
     </w:lvl>
   </w:abstractNum>
-  <w:abstractNum w:abstractNumId="6" w15:restartNumberingAfterBreak="0">
+  <w:abstractNum w:abstractNumId="8" w15:restartNumberingAfterBreak="0">
     <w:nsid w:val="39DD0C5A"/>
     <w:multiLevelType w:val="hybridMultilevel"/>
     <w:tmpl w:val="EF0420CA"/>
@@ -5414,7 +6033,7 @@
       </w:rPr>
     </w:lvl>
   </w:abstractNum>
-  <w:abstractNum w:abstractNumId="7" w15:restartNumberingAfterBreak="0">
+  <w:abstractNum w:abstractNumId="9" w15:restartNumberingAfterBreak="0">
     <w:nsid w:val="3DCF6F9E"/>
     <w:multiLevelType w:val="multilevel"/>
     <w:tmpl w:val="BFCA2F9A"/>
@@ -5563,7 +6182,7 @@
       </w:rPr>
     </w:lvl>
   </w:abstractNum>
-  <w:abstractNum w:abstractNumId="8" w15:restartNumberingAfterBreak="0">
+  <w:abstractNum w:abstractNumId="10" w15:restartNumberingAfterBreak="0">
     <w:nsid w:val="40CF0E6B"/>
     <w:multiLevelType w:val="hybridMultilevel"/>
     <w:tmpl w:val="ABCE68E4"/>
@@ -5675,7 +6294,7 @@
       </w:rPr>
     </w:lvl>
   </w:abstractNum>
-  <w:abstractNum w:abstractNumId="9" w15:restartNumberingAfterBreak="0">
+  <w:abstractNum w:abstractNumId="11" w15:restartNumberingAfterBreak="0">
     <w:nsid w:val="43710C46"/>
     <w:multiLevelType w:val="hybridMultilevel"/>
     <w:tmpl w:val="891C9914"/>
@@ -5787,7 +6406,7 @@
       </w:rPr>
     </w:lvl>
   </w:abstractNum>
-  <w:abstractNum w:abstractNumId="10" w15:restartNumberingAfterBreak="0">
+  <w:abstractNum w:abstractNumId="12" w15:restartNumberingAfterBreak="0">
     <w:nsid w:val="46B71C9D"/>
     <w:multiLevelType w:val="multilevel"/>
     <w:tmpl w:val="C07AB83C"/>
@@ -5936,7 +6555,7 @@
       </w:rPr>
     </w:lvl>
   </w:abstractNum>
-  <w:abstractNum w:abstractNumId="11" w15:restartNumberingAfterBreak="0">
+  <w:abstractNum w:abstractNumId="13" w15:restartNumberingAfterBreak="0">
     <w:nsid w:val="51D813B1"/>
     <w:multiLevelType w:val="hybridMultilevel"/>
     <w:tmpl w:val="4352155C"/>
@@ -6048,7 +6667,7 @@
       </w:rPr>
     </w:lvl>
   </w:abstractNum>
-  <w:abstractNum w:abstractNumId="12" w15:restartNumberingAfterBreak="0">
+  <w:abstractNum w:abstractNumId="14" w15:restartNumberingAfterBreak="0">
     <w:nsid w:val="55D47424"/>
     <w:multiLevelType w:val="hybridMultilevel"/>
     <w:tmpl w:val="7C044824"/>
@@ -6137,7 +6756,7 @@
       </w:pPr>
     </w:lvl>
   </w:abstractNum>
-  <w:abstractNum w:abstractNumId="13" w15:restartNumberingAfterBreak="0">
+  <w:abstractNum w:abstractNumId="15" w15:restartNumberingAfterBreak="0">
     <w:nsid w:val="5C3D68A9"/>
     <w:multiLevelType w:val="hybridMultilevel"/>
     <w:tmpl w:val="BA421BB2"/>
@@ -6249,7 +6868,7 @@
       </w:rPr>
     </w:lvl>
   </w:abstractNum>
-  <w:abstractNum w:abstractNumId="14" w15:restartNumberingAfterBreak="0">
+  <w:abstractNum w:abstractNumId="16" w15:restartNumberingAfterBreak="0">
     <w:nsid w:val="660173BA"/>
     <w:multiLevelType w:val="hybridMultilevel"/>
     <w:tmpl w:val="C8805964"/>
@@ -6361,7 +6980,7 @@
       </w:rPr>
     </w:lvl>
   </w:abstractNum>
-  <w:abstractNum w:abstractNumId="15" w15:restartNumberingAfterBreak="0">
+  <w:abstractNum w:abstractNumId="17" w15:restartNumberingAfterBreak="0">
     <w:nsid w:val="68636889"/>
     <w:multiLevelType w:val="hybridMultilevel"/>
     <w:tmpl w:val="6D5266D0"/>
@@ -6450,7 +7069,7 @@
       </w:pPr>
     </w:lvl>
   </w:abstractNum>
-  <w:abstractNum w:abstractNumId="16" w15:restartNumberingAfterBreak="0">
+  <w:abstractNum w:abstractNumId="18" w15:restartNumberingAfterBreak="0">
     <w:nsid w:val="6F5F4D00"/>
     <w:multiLevelType w:val="hybridMultilevel"/>
     <w:tmpl w:val="8384E61E"/>
@@ -6563,7 +7182,120 @@
       </w:rPr>
     </w:lvl>
   </w:abstractNum>
-  <w:abstractNum w:abstractNumId="17" w15:restartNumberingAfterBreak="0">
+  <w:abstractNum w:abstractNumId="19" w15:restartNumberingAfterBreak="0">
+    <w:nsid w:val="79451F2C"/>
+    <w:multiLevelType w:val="multilevel"/>
+    <w:tmpl w:val="1CCADFD0"/>
+    <w:lvl w:ilvl="0">
+      <w:start w:val="1"/>
+      <w:numFmt w:val="decimal"/>
+      <w:lvlText w:val="%1."/>
+      <w:lvlJc w:val="left"/>
+      <w:pPr>
+        <w:tabs>
+          <w:tab w:val="num" w:pos="720"/>
+        </w:tabs>
+        <w:ind w:left="720" w:hanging="360"/>
+      </w:pPr>
+    </w:lvl>
+    <w:lvl w:ilvl="1" w:tentative="1">
+      <w:start w:val="1"/>
+      <w:numFmt w:val="decimal"/>
+      <w:lvlText w:val="%2."/>
+      <w:lvlJc w:val="left"/>
+      <w:pPr>
+        <w:tabs>
+          <w:tab w:val="num" w:pos="1440"/>
+        </w:tabs>
+        <w:ind w:left="1440" w:hanging="360"/>
+      </w:pPr>
+    </w:lvl>
+    <w:lvl w:ilvl="2" w:tentative="1">
+      <w:start w:val="1"/>
+      <w:numFmt w:val="decimal"/>
+      <w:lvlText w:val="%3."/>
+      <w:lvlJc w:val="left"/>
+      <w:pPr>
+        <w:tabs>
+          <w:tab w:val="num" w:pos="2160"/>
+        </w:tabs>
+        <w:ind w:left="2160" w:hanging="360"/>
+      </w:pPr>
+    </w:lvl>
+    <w:lvl w:ilvl="3" w:tentative="1">
+      <w:start w:val="1"/>
+      <w:numFmt w:val="decimal"/>
+      <w:lvlText w:val="%4."/>
+      <w:lvlJc w:val="left"/>
+      <w:pPr>
+        <w:tabs>
+          <w:tab w:val="num" w:pos="2880"/>
+        </w:tabs>
+        <w:ind w:left="2880" w:hanging="360"/>
+      </w:pPr>
+    </w:lvl>
+    <w:lvl w:ilvl="4" w:tentative="1">
+      <w:start w:val="1"/>
+      <w:numFmt w:val="decimal"/>
+      <w:lvlText w:val="%5."/>
+      <w:lvlJc w:val="left"/>
+      <w:pPr>
+        <w:tabs>
+          <w:tab w:val="num" w:pos="3600"/>
+        </w:tabs>
+        <w:ind w:left="3600" w:hanging="360"/>
+      </w:pPr>
+    </w:lvl>
+    <w:lvl w:ilvl="5" w:tentative="1">
+      <w:start w:val="1"/>
+      <w:numFmt w:val="decimal"/>
+      <w:lvlText w:val="%6."/>
+      <w:lvlJc w:val="left"/>
+      <w:pPr>
+        <w:tabs>
+          <w:tab w:val="num" w:pos="4320"/>
+        </w:tabs>
+        <w:ind w:left="4320" w:hanging="360"/>
+      </w:pPr>
+    </w:lvl>
+    <w:lvl w:ilvl="6" w:tentative="1">
+      <w:start w:val="1"/>
+      <w:numFmt w:val="decimal"/>
+      <w:lvlText w:val="%7."/>
+      <w:lvlJc w:val="left"/>
+      <w:pPr>
+        <w:tabs>
+          <w:tab w:val="num" w:pos="5040"/>
+        </w:tabs>
+        <w:ind w:left="5040" w:hanging="360"/>
+      </w:pPr>
+    </w:lvl>
+    <w:lvl w:ilvl="7" w:tentative="1">
+      <w:start w:val="1"/>
+      <w:numFmt w:val="decimal"/>
+      <w:lvlText w:val="%8."/>
+      <w:lvlJc w:val="left"/>
+      <w:pPr>
+        <w:tabs>
+          <w:tab w:val="num" w:pos="5760"/>
+        </w:tabs>
+        <w:ind w:left="5760" w:hanging="360"/>
+      </w:pPr>
+    </w:lvl>
+    <w:lvl w:ilvl="8" w:tentative="1">
+      <w:start w:val="1"/>
+      <w:numFmt w:val="decimal"/>
+      <w:lvlText w:val="%9."/>
+      <w:lvlJc w:val="left"/>
+      <w:pPr>
+        <w:tabs>
+          <w:tab w:val="num" w:pos="6480"/>
+        </w:tabs>
+        <w:ind w:left="6480" w:hanging="360"/>
+      </w:pPr>
+    </w:lvl>
+  </w:abstractNum>
+  <w:abstractNum w:abstractNumId="20" w15:restartNumberingAfterBreak="0">
     <w:nsid w:val="7E8F1AA4"/>
     <w:multiLevelType w:val="hybridMultilevel"/>
     <w:tmpl w:val="4BEACFF6"/>
@@ -6676,58 +7408,67 @@
     </w:lvl>
   </w:abstractNum>
   <w:num w:numId="1" w16cid:durableId="855188919">
+    <w:abstractNumId w:val="16"/>
+  </w:num>
+  <w:num w:numId="2" w16cid:durableId="922570214">
+    <w:abstractNumId w:val="10"/>
+  </w:num>
+  <w:num w:numId="3" w16cid:durableId="1277911222">
+    <w:abstractNumId w:val="20"/>
+  </w:num>
+  <w:num w:numId="4" w16cid:durableId="572932214">
+    <w:abstractNumId w:val="11"/>
+  </w:num>
+  <w:num w:numId="5" w16cid:durableId="355888439">
+    <w:abstractNumId w:val="17"/>
+  </w:num>
+  <w:num w:numId="6" w16cid:durableId="869145966">
     <w:abstractNumId w:val="14"/>
   </w:num>
-  <w:num w:numId="2" w16cid:durableId="922570214">
+  <w:num w:numId="7" w16cid:durableId="766196775">
+    <w:abstractNumId w:val="13"/>
+  </w:num>
+  <w:num w:numId="8" w16cid:durableId="1504510580">
+    <w:abstractNumId w:val="15"/>
+  </w:num>
+  <w:num w:numId="9" w16cid:durableId="1106923306">
+    <w:abstractNumId w:val="7"/>
+  </w:num>
+  <w:num w:numId="10" w16cid:durableId="1189837559">
+    <w:abstractNumId w:val="6"/>
+  </w:num>
+  <w:num w:numId="11" w16cid:durableId="1219895178">
     <w:abstractNumId w:val="8"/>
   </w:num>
-  <w:num w:numId="3" w16cid:durableId="1277911222">
-    <w:abstractNumId w:val="17"/>
-  </w:num>
-  <w:num w:numId="4" w16cid:durableId="572932214">
-    <w:abstractNumId w:val="9"/>
-  </w:num>
-  <w:num w:numId="5" w16cid:durableId="355888439">
-    <w:abstractNumId w:val="15"/>
-  </w:num>
-  <w:num w:numId="6" w16cid:durableId="869145966">
-    <w:abstractNumId w:val="12"/>
-  </w:num>
-  <w:num w:numId="7" w16cid:durableId="766196775">
-    <w:abstractNumId w:val="11"/>
-  </w:num>
-  <w:num w:numId="8" w16cid:durableId="1504510580">
-    <w:abstractNumId w:val="13"/>
-  </w:num>
-  <w:num w:numId="9" w16cid:durableId="1106923306">
-    <w:abstractNumId w:val="5"/>
-  </w:num>
-  <w:num w:numId="10" w16cid:durableId="1189837559">
-    <w:abstractNumId w:val="4"/>
-  </w:num>
-  <w:num w:numId="11" w16cid:durableId="1219895178">
-    <w:abstractNumId w:val="6"/>
-  </w:num>
   <w:num w:numId="12" w16cid:durableId="306976137">
-    <w:abstractNumId w:val="16"/>
+    <w:abstractNumId w:val="18"/>
   </w:num>
   <w:num w:numId="13" w16cid:durableId="374042185">
     <w:abstractNumId w:val="1"/>
   </w:num>
   <w:num w:numId="14" w16cid:durableId="485517905">
-    <w:abstractNumId w:val="2"/>
+    <w:abstractNumId w:val="4"/>
   </w:num>
   <w:num w:numId="15" w16cid:durableId="1175997753">
-    <w:abstractNumId w:val="10"/>
+    <w:abstractNumId w:val="12"/>
   </w:num>
   <w:num w:numId="16" w16cid:durableId="1527138016">
-    <w:abstractNumId w:val="3"/>
+    <w:abstractNumId w:val="5"/>
   </w:num>
   <w:num w:numId="17" w16cid:durableId="1278027286">
-    <w:abstractNumId w:val="7"/>
+    <w:abstractNumId w:val="9"/>
   </w:num>
   <w:num w:numId="18" w16cid:durableId="431900451">
     <w:abstractNumId w:val="0"/>
+  </w:num>
+  <w:num w:numId="19" w16cid:durableId="1995601286">
+    <w:abstractNumId w:val="19"/>
+  </w:num>
+  <w:num w:numId="20" w16cid:durableId="1927882457">
+    <w:abstractNumId w:val="3"/>
+  </w:num>
+  <w:num w:numId="21" w16cid:durableId="1807548544">
+    <w:abstractNumId w:val="2"/>
   </w:num>
 </w:numbering>
 </file>
@@ -7563,6 +8304,18 @@
       </w:tblBorders>
     </w:tblPr>
   </w:style>
+  <w:style w:type="character" w:styleId="UnresolvedMention">
+    <w:name w:val="Unresolved Mention"/>
+    <w:basedOn w:val="DefaultParagraphFont"/>
+    <w:uiPriority w:val="99"/>
+    <w:semiHidden/>
+    <w:unhideWhenUsed/>
+    <w:rsid w:val="007B66B9"/>
+    <w:rPr>
+      <w:color w:val="605E5C"/>
+      <w:shd w:val="clear" w:color="auto" w:fill="E1DFDD"/>
+    </w:rPr>
+  </w:style>
 </w:styles>
 </file>
 
@@ -7862,6 +8615,15 @@
 </file>
 
 <file path=customXml/item1.xml><?xml version="1.0" encoding="utf-8"?>
+<?mso-contentType ?>
+<FormTemplates xmlns="http://schemas.microsoft.com/sharepoint/v3/contenttype/forms">
+  <Display>DocumentLibraryForm</Display>
+  <Edit>DocumentLibraryForm</Edit>
+  <New>DocumentLibraryForm</New>
+</FormTemplates>
+</file>
+
+<file path=customXml/item2.xml><?xml version="1.0" encoding="utf-8"?>
 <ct:contentTypeSchema xmlns:ct="http://schemas.microsoft.com/office/2006/metadata/contentType" xmlns:ma="http://schemas.microsoft.com/office/2006/metadata/properties/metaAttributes" ct:_="" ma:_="" ma:contentTypeName="Document" ma:contentTypeID="0x0101005A7F34A7D5FEBE44BD6A9F681F8BB3B0" ma:contentTypeVersion="4" ma:contentTypeDescription="Create a new document." ma:contentTypeScope="" ma:versionID="10e0fce340ac3ae953c53d4361858e49">
   <xsd:schema xmlns:xsd="http://www.w3.org/2001/XMLSchema" xmlns:xs="http://www.w3.org/2001/XMLSchema" xmlns:p="http://schemas.microsoft.com/office/2006/metadata/properties" xmlns:ns2="6249c01b-00ba-4b83-afde-3778d366b795" targetNamespace="http://schemas.microsoft.com/office/2006/metadata/properties" ma:root="true" ma:fieldsID="be6995d7be6af0a424d92c1253153be6" ns2:_="">
     <xsd:import namespace="6249c01b-00ba-4b83-afde-3778d366b795"/>
@@ -8005,26 +8767,25 @@
 </ct:contentTypeSchema>
 </file>
 
-<file path=customXml/item2.xml><?xml version="1.0" encoding="utf-8"?>
-<?mso-contentType ?>
-<FormTemplates xmlns="http://schemas.microsoft.com/sharepoint/v3/contenttype/forms">
-  <Display>DocumentLibraryForm</Display>
-  <Edit>DocumentLibraryForm</Edit>
-  <New>DocumentLibraryForm</New>
-</FormTemplates>
+<file path=customXml/item3.xml><?xml version="1.0" encoding="utf-8"?>
+<b:Sources xmlns:b="http://schemas.openxmlformats.org/officeDocument/2006/bibliography" xmlns="http://schemas.openxmlformats.org/officeDocument/2006/bibliography" SelectedStyle="/IEEE2006OfficeOnline.xsl" StyleName="IEEE" Version="2006"/>
 </file>
 
-<file path=customXml/item3.xml><?xml version="1.0" encoding="utf-8"?>
+<file path=customXml/item4.xml><?xml version="1.0" encoding="utf-8"?>
 <p:properties xmlns:p="http://schemas.microsoft.com/office/2006/metadata/properties" xmlns:xsi="http://www.w3.org/2001/XMLSchema-instance" xmlns:pc="http://schemas.microsoft.com/office/infopath/2007/PartnerControls">
   <documentManagement/>
 </p:properties>
 </file>
 
-<file path=customXml/item4.xml><?xml version="1.0" encoding="utf-8"?>
-<b:Sources xmlns:b="http://schemas.openxmlformats.org/officeDocument/2006/bibliography" xmlns="http://schemas.openxmlformats.org/officeDocument/2006/bibliography" SelectedStyle="/IEEE2006OfficeOnline.xsl" StyleName="IEEE" Version="2006"/>
+<file path=customXml/itemProps1.xml><?xml version="1.0" encoding="utf-8"?>
+<ds:datastoreItem xmlns:ds="http://schemas.openxmlformats.org/officeDocument/2006/customXml" ds:itemID="{05872BEC-0378-4B5D-BB08-CF7263A8DD4D}">
+  <ds:schemaRefs>
+    <ds:schemaRef ds:uri="http://schemas.microsoft.com/sharepoint/v3/contenttype/forms"/>
+  </ds:schemaRefs>
+</ds:datastoreItem>
 </file>
 
-<file path=customXml/itemProps1.xml><?xml version="1.0" encoding="utf-8"?>
+<file path=customXml/itemProps2.xml><?xml version="1.0" encoding="utf-8"?>
 <ds:datastoreItem xmlns:ds="http://schemas.openxmlformats.org/officeDocument/2006/customXml" ds:itemID="{377A961B-B674-419F-B0F2-56ED3FD0681C}">
   <ds:schemaRefs>
     <ds:schemaRef ds:uri="http://schemas.microsoft.com/office/2006/metadata/contentType"/>
@@ -8042,27 +8803,19 @@
 </ds:datastoreItem>
 </file>
 
-<file path=customXml/itemProps2.xml><?xml version="1.0" encoding="utf-8"?>
-<ds:datastoreItem xmlns:ds="http://schemas.openxmlformats.org/officeDocument/2006/customXml" ds:itemID="{05872BEC-0378-4B5D-BB08-CF7263A8DD4D}">
+<file path=customXml/itemProps3.xml><?xml version="1.0" encoding="utf-8"?>
+<ds:datastoreItem xmlns:ds="http://schemas.openxmlformats.org/officeDocument/2006/customXml" ds:itemID="{87C66C4F-2FAE-074F-8997-284436C6FA52}">
   <ds:schemaRefs>
-    <ds:schemaRef ds:uri="http://schemas.microsoft.com/sharepoint/v3/contenttype/forms"/>
+    <ds:schemaRef ds:uri="http://schemas.openxmlformats.org/officeDocument/2006/bibliography"/>
   </ds:schemaRefs>
 </ds:datastoreItem>
 </file>
 
-<file path=customXml/itemProps3.xml><?xml version="1.0" encoding="utf-8"?>
+<file path=customXml/itemProps4.xml><?xml version="1.0" encoding="utf-8"?>
 <ds:datastoreItem xmlns:ds="http://schemas.openxmlformats.org/officeDocument/2006/customXml" ds:itemID="{66CFB3A1-2D64-4C06-AD0F-AEC3CC949751}">
   <ds:schemaRefs>
     <ds:schemaRef ds:uri="http://schemas.microsoft.com/office/2006/metadata/properties"/>
     <ds:schemaRef ds:uri="http://schemas.microsoft.com/office/infopath/2007/PartnerControls"/>
   </ds:schemaRefs>
 </ds:datastoreItem>
-</file>
-
-<file path=customXml/itemProps4.xml><?xml version="1.0" encoding="utf-8"?>
-<ds:datastoreItem xmlns:ds="http://schemas.openxmlformats.org/officeDocument/2006/customXml" ds:itemID="{87C66C4F-2FAE-074F-8997-284436C6FA52}">
-  <ds:schemaRefs>
-    <ds:schemaRef ds:uri="http://schemas.openxmlformats.org/officeDocument/2006/bibliography"/>
-  </ds:schemaRefs>
-</ds:datastoreItem>
 </file>
</xml_diff>